<commit_message>
PDF sprawozdanie KCK added
</commit_message>
<xml_diff>
--- a/FlightControlSystem/Sprawozdanie.docx
+++ b/FlightControlSystem/Sprawozdanie.docx
@@ -12,6 +12,8 @@
           <w:u w:val="single"/>
         </w:rPr>
       </w:pPr>
+      <w:bookmarkStart w:id="0" w:name="_GoBack"/>
+      <w:bookmarkEnd w:id="0"/>
       <w:r>
         <w:rPr>
           <w:rFonts w:ascii="Times New Roman" w:hAnsi="Times New Roman" w:cs="Times New Roman"/>
@@ -402,7 +404,23 @@
           <w:rFonts w:ascii="Times New Roman" w:hAnsi="Times New Roman" w:cs="Times New Roman"/>
           <w:sz w:val="24"/>
         </w:rPr>
-        <w:t>(System-&gt;Pause) lub go wznawiać</w:t>
+        <w:t>(System-&gt;</w:t>
+      </w:r>
+      <w:proofErr w:type="spellStart"/>
+      <w:r>
+        <w:rPr>
+          <w:rFonts w:ascii="Times New Roman" w:hAnsi="Times New Roman" w:cs="Times New Roman"/>
+          <w:sz w:val="24"/>
+        </w:rPr>
+        <w:t>Pause</w:t>
+      </w:r>
+      <w:proofErr w:type="spellEnd"/>
+      <w:r>
+        <w:rPr>
+          <w:rFonts w:ascii="Times New Roman" w:hAnsi="Times New Roman" w:cs="Times New Roman"/>
+          <w:sz w:val="24"/>
+        </w:rPr>
+        <w:t>) lub go wznawiać</w:t>
       </w:r>
       <w:r>
         <w:rPr>
@@ -416,7 +434,23 @@
           <w:rFonts w:ascii="Times New Roman" w:hAnsi="Times New Roman" w:cs="Times New Roman"/>
           <w:sz w:val="24"/>
         </w:rPr>
-        <w:t>(System-&gt;Continue). Dostępna jest również opcja zastopowania systemu(System-&gt;Stop), która powoduje usunięcie wszystkich statków powietrznych  z mapy. Opcja ta dostępna jest zawsze gdy jakieś statki powietrzne z</w:t>
+        <w:t>(System-&gt;</w:t>
+      </w:r>
+      <w:proofErr w:type="spellStart"/>
+      <w:r>
+        <w:rPr>
+          <w:rFonts w:ascii="Times New Roman" w:hAnsi="Times New Roman" w:cs="Times New Roman"/>
+          <w:sz w:val="24"/>
+        </w:rPr>
+        <w:t>Continue</w:t>
+      </w:r>
+      <w:proofErr w:type="spellEnd"/>
+      <w:r>
+        <w:rPr>
+          <w:rFonts w:ascii="Times New Roman" w:hAnsi="Times New Roman" w:cs="Times New Roman"/>
+          <w:sz w:val="24"/>
+        </w:rPr>
+        <w:t>). Dostępna jest również opcja zastopowania systemu(System-&gt;Stop), która powoduje usunięcie wszystkich statków powietrznych  z mapy. Opcja ta dostępna jest zawsze gdy jakieś statki powietrzne z</w:t>
       </w:r>
       <w:r>
         <w:rPr>
@@ -465,7 +499,39 @@
           <w:rFonts w:ascii="Times New Roman" w:hAnsi="Times New Roman" w:cs="Times New Roman"/>
           <w:sz w:val="24"/>
         </w:rPr>
-        <w:t xml:space="preserve">poprzez pasek menu (Add Random Flight) i wybranie typu statku powietrznego lub poprzez ręczne dodanie samolotu klikając na lotnisko startowe i </w:t>
+        <w:t>poprzez pasek menu (</w:t>
+      </w:r>
+      <w:proofErr w:type="spellStart"/>
+      <w:r>
+        <w:rPr>
+          <w:rFonts w:ascii="Times New Roman" w:hAnsi="Times New Roman" w:cs="Times New Roman"/>
+          <w:sz w:val="24"/>
+        </w:rPr>
+        <w:t>Add</w:t>
+      </w:r>
+      <w:proofErr w:type="spellEnd"/>
+      <w:r>
+        <w:rPr>
+          <w:rFonts w:ascii="Times New Roman" w:hAnsi="Times New Roman" w:cs="Times New Roman"/>
+          <w:sz w:val="24"/>
+        </w:rPr>
+        <w:t xml:space="preserve"> </w:t>
+      </w:r>
+      <w:proofErr w:type="spellStart"/>
+      <w:r>
+        <w:rPr>
+          <w:rFonts w:ascii="Times New Roman" w:hAnsi="Times New Roman" w:cs="Times New Roman"/>
+          <w:sz w:val="24"/>
+        </w:rPr>
+        <w:t>Random</w:t>
+      </w:r>
+      <w:proofErr w:type="spellEnd"/>
+      <w:r>
+        <w:rPr>
+          <w:rFonts w:ascii="Times New Roman" w:hAnsi="Times New Roman" w:cs="Times New Roman"/>
+          <w:sz w:val="24"/>
+        </w:rPr>
+        <w:t xml:space="preserve"> Flight) i wybranie typu statku powietrznego lub poprzez ręczne dodanie samolotu klikając na lotnisko startowe i </w:t>
       </w:r>
       <w:r>
         <w:rPr>
@@ -542,7 +608,71 @@
           <w:rFonts w:ascii="Times New Roman" w:hAnsi="Times New Roman" w:cs="Times New Roman"/>
           <w:sz w:val="24"/>
         </w:rPr>
-        <w:t>W programie dostępne są także dwie dodatkowe zakładki – Planning i Statistics. W zakładce planning użytkownik ma możliwość zaplanowania lotu z losowego lotniska do losowego celu wybierając odpowiedni typ statku powietrznego i podając czas za jaki lot ma się odbyć. Zakładka Statistics zawiera liste wszystkich odbytych lotów w postaci tabeli.</w:t>
+        <w:t xml:space="preserve">W programie dostępne są także dwie dodatkowe zakładki – Planning i </w:t>
+      </w:r>
+      <w:proofErr w:type="spellStart"/>
+      <w:r>
+        <w:rPr>
+          <w:rFonts w:ascii="Times New Roman" w:hAnsi="Times New Roman" w:cs="Times New Roman"/>
+          <w:sz w:val="24"/>
+        </w:rPr>
+        <w:t>Statistics</w:t>
+      </w:r>
+      <w:proofErr w:type="spellEnd"/>
+      <w:r>
+        <w:rPr>
+          <w:rFonts w:ascii="Times New Roman" w:hAnsi="Times New Roman" w:cs="Times New Roman"/>
+          <w:sz w:val="24"/>
+        </w:rPr>
+        <w:t xml:space="preserve">. W zakładce </w:t>
+      </w:r>
+      <w:proofErr w:type="spellStart"/>
+      <w:r>
+        <w:rPr>
+          <w:rFonts w:ascii="Times New Roman" w:hAnsi="Times New Roman" w:cs="Times New Roman"/>
+          <w:sz w:val="24"/>
+        </w:rPr>
+        <w:t>planning</w:t>
+      </w:r>
+      <w:proofErr w:type="spellEnd"/>
+      <w:r>
+        <w:rPr>
+          <w:rFonts w:ascii="Times New Roman" w:hAnsi="Times New Roman" w:cs="Times New Roman"/>
+          <w:sz w:val="24"/>
+        </w:rPr>
+        <w:t xml:space="preserve"> użytkownik ma możliwość zaplanowania lotu z losowego lotniska do losowego celu wybierając odpowiedni typ statku powietrznego i podając czas za jaki lot ma się odbyć. Zakładka </w:t>
+      </w:r>
+      <w:proofErr w:type="spellStart"/>
+      <w:r>
+        <w:rPr>
+          <w:rFonts w:ascii="Times New Roman" w:hAnsi="Times New Roman" w:cs="Times New Roman"/>
+          <w:sz w:val="24"/>
+        </w:rPr>
+        <w:t>Statistics</w:t>
+      </w:r>
+      <w:proofErr w:type="spellEnd"/>
+      <w:r>
+        <w:rPr>
+          <w:rFonts w:ascii="Times New Roman" w:hAnsi="Times New Roman" w:cs="Times New Roman"/>
+          <w:sz w:val="24"/>
+        </w:rPr>
+        <w:t xml:space="preserve"> zawiera </w:t>
+      </w:r>
+      <w:proofErr w:type="spellStart"/>
+      <w:r>
+        <w:rPr>
+          <w:rFonts w:ascii="Times New Roman" w:hAnsi="Times New Roman" w:cs="Times New Roman"/>
+          <w:sz w:val="24"/>
+        </w:rPr>
+        <w:t>liste</w:t>
+      </w:r>
+      <w:proofErr w:type="spellEnd"/>
+      <w:r>
+        <w:rPr>
+          <w:rFonts w:ascii="Times New Roman" w:hAnsi="Times New Roman" w:cs="Times New Roman"/>
+          <w:sz w:val="24"/>
+        </w:rPr>
+        <w:t xml:space="preserve"> wszystkich odbytych lotów w postaci tabeli.</w:t>
       </w:r>
     </w:p>
     <w:p>
@@ -821,7 +951,39 @@
           <w:rFonts w:ascii="Times New Roman" w:hAnsi="Times New Roman" w:cs="Times New Roman"/>
           <w:sz w:val="24"/>
         </w:rPr>
-        <w:t xml:space="preserve"> opcje. Można zapauzować system (System-&gt;Pause), zastopować system(System-&gt;Stop) co spowoduje usunięcie wszystkich latających obiektów a pozostawienie lotnisk. Użytkownik ma możliwość dodania nowego  losowego obiektu latającego poprzez wybór opcj</w:t>
+        <w:t xml:space="preserve"> opcje. Można </w:t>
+      </w:r>
+      <w:proofErr w:type="spellStart"/>
+      <w:r>
+        <w:rPr>
+          <w:rFonts w:ascii="Times New Roman" w:hAnsi="Times New Roman" w:cs="Times New Roman"/>
+          <w:sz w:val="24"/>
+        </w:rPr>
+        <w:t>zapauzować</w:t>
+      </w:r>
+      <w:proofErr w:type="spellEnd"/>
+      <w:r>
+        <w:rPr>
+          <w:rFonts w:ascii="Times New Roman" w:hAnsi="Times New Roman" w:cs="Times New Roman"/>
+          <w:sz w:val="24"/>
+        </w:rPr>
+        <w:t xml:space="preserve"> system (System-&gt;</w:t>
+      </w:r>
+      <w:proofErr w:type="spellStart"/>
+      <w:r>
+        <w:rPr>
+          <w:rFonts w:ascii="Times New Roman" w:hAnsi="Times New Roman" w:cs="Times New Roman"/>
+          <w:sz w:val="24"/>
+        </w:rPr>
+        <w:t>Pause</w:t>
+      </w:r>
+      <w:proofErr w:type="spellEnd"/>
+      <w:r>
+        <w:rPr>
+          <w:rFonts w:ascii="Times New Roman" w:hAnsi="Times New Roman" w:cs="Times New Roman"/>
+          <w:sz w:val="24"/>
+        </w:rPr>
+        <w:t>), zastopować system(System-&gt;Stop) co spowoduje usunięcie wszystkich latających obiektów a pozostawienie lotnisk. Użytkownik ma możliwość dodania nowego  losowego obiektu latającego poprzez wybór opcj</w:t>
       </w:r>
       <w:r>
         <w:rPr>
@@ -835,7 +997,39 @@
           <w:rFonts w:ascii="Times New Roman" w:hAnsi="Times New Roman" w:cs="Times New Roman"/>
           <w:sz w:val="24"/>
         </w:rPr>
-        <w:t xml:space="preserve"> Add Random Flight  lub dodanie samolotu poprzez kliknięcie lewym przyciskiem myszy na interesujące go lotnisko startowe, a następnie wybór celu. </w:t>
+        <w:t xml:space="preserve"> </w:t>
+      </w:r>
+      <w:proofErr w:type="spellStart"/>
+      <w:r>
+        <w:rPr>
+          <w:rFonts w:ascii="Times New Roman" w:hAnsi="Times New Roman" w:cs="Times New Roman"/>
+          <w:sz w:val="24"/>
+        </w:rPr>
+        <w:t>Add</w:t>
+      </w:r>
+      <w:proofErr w:type="spellEnd"/>
+      <w:r>
+        <w:rPr>
+          <w:rFonts w:ascii="Times New Roman" w:hAnsi="Times New Roman" w:cs="Times New Roman"/>
+          <w:sz w:val="24"/>
+        </w:rPr>
+        <w:t xml:space="preserve"> </w:t>
+      </w:r>
+      <w:proofErr w:type="spellStart"/>
+      <w:r>
+        <w:rPr>
+          <w:rFonts w:ascii="Times New Roman" w:hAnsi="Times New Roman" w:cs="Times New Roman"/>
+          <w:sz w:val="24"/>
+        </w:rPr>
+        <w:t>Random</w:t>
+      </w:r>
+      <w:proofErr w:type="spellEnd"/>
+      <w:r>
+        <w:rPr>
+          <w:rFonts w:ascii="Times New Roman" w:hAnsi="Times New Roman" w:cs="Times New Roman"/>
+          <w:sz w:val="24"/>
+        </w:rPr>
+        <w:t xml:space="preserve"> Flight  lub dodanie samolotu poprzez kliknięcie lewym przyciskiem myszy na interesujące go lotnisko startowe, a następnie wybór celu. </w:t>
       </w:r>
       <w:r>
         <w:rPr>
@@ -905,7 +1099,23 @@
           <w:rFonts w:ascii="Times New Roman" w:hAnsi="Times New Roman" w:cs="Times New Roman"/>
           <w:sz w:val="24"/>
         </w:rPr>
-        <w:t xml:space="preserve"> Użytkownik może zaplanować lot przechodząc do zakładki Planning. Musi tam wybrać typ statku powietrznego oraz podać czas (w sekundach) za jaki lot ma wystartować. W zakładce Statistics użytkownik może analizować wszystkie odbyte już loty.</w:t>
+        <w:t xml:space="preserve"> Użytkownik może zaplanować lot przechodząc do zakładki Planning. Musi tam wybrać typ statku powietrznego oraz podać czas (w sekundach) za jaki lot ma wystartować. W zakładce </w:t>
+      </w:r>
+      <w:proofErr w:type="spellStart"/>
+      <w:r>
+        <w:rPr>
+          <w:rFonts w:ascii="Times New Roman" w:hAnsi="Times New Roman" w:cs="Times New Roman"/>
+          <w:sz w:val="24"/>
+        </w:rPr>
+        <w:t>Statistics</w:t>
+      </w:r>
+      <w:proofErr w:type="spellEnd"/>
+      <w:r>
+        <w:rPr>
+          <w:rFonts w:ascii="Times New Roman" w:hAnsi="Times New Roman" w:cs="Times New Roman"/>
+          <w:sz w:val="24"/>
+        </w:rPr>
+        <w:t xml:space="preserve"> użytkownik może analizować wszystkie odbyte już loty.</w:t>
       </w:r>
     </w:p>
     <w:p>
@@ -960,8 +1170,6 @@
         </w:rPr>
         <w:t>eniu aplikacji w technologii WPF</w:t>
       </w:r>
-      <w:bookmarkStart w:id="0" w:name="_GoBack"/>
-      <w:bookmarkEnd w:id="0"/>
       <w:r>
         <w:rPr>
           <w:rFonts w:ascii="Times New Roman" w:hAnsi="Times New Roman" w:cs="Times New Roman"/>

</xml_diff>